<commit_message>
ajout github aux CV et LM
</commit_message>
<xml_diff>
--- a/Stage/CV_LM/CV_07-10-20.docx
+++ b/Stage/CV_LM/CV_07-10-20.docx
@@ -294,6 +294,40 @@
               </w:rPr>
             </w:pPr>
           </w:p>
+          <w:p>
+            <w:pPr>
+              <w:rPr>
+                <w:rStyle w:val="Lienhypertexte"/>
+                <w:color w:val="auto"/>
+                <w:u w:val="none"/>
+              </w:rPr>
+            </w:pPr>
+            <w:r>
+              <w:rPr>
+                <w:rStyle w:val="Lienhypertexte"/>
+                <w:color w:val="auto"/>
+                <w:u w:val="none"/>
+              </w:rPr>
+              <w:t>GITHUB :</w:t>
+            </w:r>
+          </w:p>
+          <w:p>
+            <w:pPr>
+              <w:rPr>
+                <w:rStyle w:val="Lienhypertexte"/>
+                <w:color w:val="auto"/>
+                <w:u w:val="none"/>
+              </w:rPr>
+            </w:pPr>
+            <w:hyperlink r:id="rId11" w:history="1">
+              <w:r>
+                <w:rPr>
+                  <w:rStyle w:val="Lienhypertexte"/>
+                </w:rPr>
+                <w:t>https://github.com/LordRayd</w:t>
+              </w:r>
+            </w:hyperlink>
+          </w:p>
           <w:sdt>
             <w:sdtPr>
               <w:rPr>
@@ -327,12 +361,12 @@
           </w:sdt>
           <w:p>
             <w:r>
+              <w:t>Netflix</w:t>
+            </w:r>
+          </w:p>
+          <w:p>
+            <w:r>
               <w:t>Manga</w:t>
-            </w:r>
-          </w:p>
-          <w:p>
-            <w:r>
-              <w:t>Séries / Films</w:t>
             </w:r>
           </w:p>
           <w:p>
@@ -363,7 +397,7 @@
                   <wp:cNvGraphicFramePr/>
                   <a:graphic xmlns:a="http://schemas.openxmlformats.org/drawingml/2006/main">
                     <a:graphicData uri="http://schemas.openxmlformats.org/drawingml/2006/chart">
-                      <c:chart xmlns:c="http://schemas.openxmlformats.org/drawingml/2006/chart" xmlns:r="http://schemas.openxmlformats.org/officeDocument/2006/relationships" r:id="rId11"/>
+                      <c:chart xmlns:c="http://schemas.openxmlformats.org/drawingml/2006/chart" xmlns:r="http://schemas.openxmlformats.org/officeDocument/2006/relationships" r:id="rId12"/>
                     </a:graphicData>
                   </a:graphic>
                 </wp:inline>
@@ -740,7 +774,7 @@
     </w:tbl>
     <w:p/>
     <w:sectPr>
-      <w:headerReference w:type="default" r:id="rId12"/>
+      <w:headerReference w:type="default" r:id="rId13"/>
       <w:pgSz w:w="11906" w:h="16838" w:code="9"/>
       <w:pgMar w:top="720" w:right="567" w:bottom="720" w:left="567" w:header="720" w:footer="720" w:gutter="0"/>
       <w:cols w:space="720"/>
@@ -2800,14 +2834,14 @@
     <w:charset w:val="00"/>
     <w:family w:val="swiss"/>
     <w:pitch w:val="variable"/>
-    <w:sig w:usb0="E4002EFF" w:usb1="C000247B" w:usb2="00000009" w:usb3="00000000" w:csb0="000001FF" w:csb1="00000000"/>
+    <w:sig w:usb0="E0002AFF" w:usb1="4000ACFF" w:usb2="00000001" w:usb3="00000000" w:csb0="000001FF" w:csb1="00000000"/>
   </w:font>
   <w:font w:name="Calibri Light">
     <w:panose1 w:val="020F0302020204030204"/>
     <w:charset w:val="00"/>
     <w:family w:val="swiss"/>
     <w:pitch w:val="variable"/>
-    <w:sig w:usb0="E4002EFF" w:usb1="C000247B" w:usb2="00000009" w:usb3="00000000" w:csb0="000001FF" w:csb1="00000000"/>
+    <w:sig w:usb0="A0002AEF" w:usb1="4000207B" w:usb2="00000000" w:usb3="00000000" w:csb0="000001FF" w:csb1="00000000"/>
   </w:font>
 </w:fonts>
 </file>
@@ -2833,6 +2867,7 @@
     <w:rsid w:val="000D0F19"/>
     <w:rsid w:val="00273084"/>
     <w:rsid w:val="00615490"/>
+    <w:rsid w:val="007E2803"/>
     <w:rsid w:val="009E5227"/>
     <w:rsid w:val="00A86D8E"/>
     <w:rsid w:val="00D20998"/>
@@ -3640,6 +3675,24 @@
 </file>
 
 <file path=customXml/item1.xml><?xml version="1.0" encoding="utf-8"?>
+<p:properties xmlns:p="http://schemas.microsoft.com/office/2006/metadata/properties" xmlns:xsi="http://www.w3.org/2001/XMLSchema-instance" xmlns:pc="http://schemas.microsoft.com/office/infopath/2007/PartnerControls">
+  <documentManagement>
+    <_ip_UnifiedCompliancePolicyUIAction xmlns="http://schemas.microsoft.com/sharepoint/v3" xsi:nil="true"/>
+    <_ip_UnifiedCompliancePolicyProperties xmlns="http://schemas.microsoft.com/sharepoint/v3" xsi:nil="true"/>
+  </documentManagement>
+</p:properties>
+</file>
+
+<file path=customXml/item2.xml><?xml version="1.0" encoding="utf-8"?>
+<?mso-contentType ?>
+<FormTemplates xmlns="http://schemas.microsoft.com/sharepoint/v3/contenttype/forms">
+  <Display>DocumentLibraryForm</Display>
+  <Edit>DocumentLibraryForm</Edit>
+  <New>DocumentLibraryForm</New>
+</FormTemplates>
+</file>
+
+<file path=customXml/item3.xml><?xml version="1.0" encoding="utf-8"?>
 <ct:contentTypeSchema xmlns:ct="http://schemas.microsoft.com/office/2006/metadata/contentType" xmlns:ma="http://schemas.microsoft.com/office/2006/metadata/properties/metaAttributes" ct:_="" ma:_="" ma:contentTypeName="Document" ma:contentTypeID="0x010100DEEA25CC0A0AC24199CDC46C25B8B0BC" ma:contentTypeVersion="10" ma:contentTypeDescription="Create a new document." ma:contentTypeScope="" ma:versionID="e3b47856d4cf355c0dacb39e1084d14f">
   <xsd:schema xmlns:xsd="http://www.w3.org/2001/XMLSchema" xmlns:xs="http://www.w3.org/2001/XMLSchema" xmlns:p="http://schemas.microsoft.com/office/2006/metadata/properties" xmlns:ns1="http://schemas.microsoft.com/sharepoint/v3" xmlns:ns2="6dc4bcd6-49db-4c07-9060-8acfc67cef9f" xmlns:ns3="fb0879af-3eba-417a-a55a-ffe6dcd6ca77" targetNamespace="http://schemas.microsoft.com/office/2006/metadata/properties" ma:root="true" ma:fieldsID="a845a615265fdb1f7b12cc65ac20ecbd" ns1:_="" ns2:_="" ns3:_="">
     <xsd:import namespace="http://schemas.microsoft.com/sharepoint/v3"/>
@@ -3847,25 +3900,25 @@
 </ct:contentTypeSchema>
 </file>
 
-<file path=customXml/item2.xml><?xml version="1.0" encoding="utf-8"?>
-<?mso-contentType ?>
-<FormTemplates xmlns="http://schemas.microsoft.com/sharepoint/v3/contenttype/forms">
-  <Display>DocumentLibraryForm</Display>
-  <Edit>DocumentLibraryForm</Edit>
-  <New>DocumentLibraryForm</New>
-</FormTemplates>
+<file path=customXml/itemProps1.xml><?xml version="1.0" encoding="utf-8"?>
+<ds:datastoreItem xmlns:ds="http://schemas.openxmlformats.org/officeDocument/2006/customXml" ds:itemID="{0EAD815F-B2F8-422F-9315-93019FF4975D}">
+  <ds:schemaRefs>
+    <ds:schemaRef ds:uri="http://schemas.microsoft.com/office/2006/metadata/properties"/>
+    <ds:schemaRef ds:uri="http://schemas.microsoft.com/office/infopath/2007/PartnerControls"/>
+    <ds:schemaRef ds:uri="http://schemas.microsoft.com/sharepoint/v3"/>
+  </ds:schemaRefs>
+</ds:datastoreItem>
 </file>
 
-<file path=customXml/item3.xml><?xml version="1.0" encoding="utf-8"?>
-<p:properties xmlns:p="http://schemas.microsoft.com/office/2006/metadata/properties" xmlns:xsi="http://www.w3.org/2001/XMLSchema-instance" xmlns:pc="http://schemas.microsoft.com/office/infopath/2007/PartnerControls">
-  <documentManagement>
-    <_ip_UnifiedCompliancePolicyUIAction xmlns="http://schemas.microsoft.com/sharepoint/v3" xsi:nil="true"/>
-    <_ip_UnifiedCompliancePolicyProperties xmlns="http://schemas.microsoft.com/sharepoint/v3" xsi:nil="true"/>
-  </documentManagement>
-</p:properties>
+<file path=customXml/itemProps2.xml><?xml version="1.0" encoding="utf-8"?>
+<ds:datastoreItem xmlns:ds="http://schemas.openxmlformats.org/officeDocument/2006/customXml" ds:itemID="{1F203D5F-FF77-45BF-9727-5429B6F41A7D}">
+  <ds:schemaRefs>
+    <ds:schemaRef ds:uri="http://schemas.microsoft.com/sharepoint/v3/contenttype/forms"/>
+  </ds:schemaRefs>
+</ds:datastoreItem>
 </file>
 
-<file path=customXml/itemProps1.xml><?xml version="1.0" encoding="utf-8"?>
+<file path=customXml/itemProps3.xml><?xml version="1.0" encoding="utf-8"?>
 <ds:datastoreItem xmlns:ds="http://schemas.openxmlformats.org/officeDocument/2006/customXml" ds:itemID="{BC06993A-BF58-4B83-9D02-A22431F3C3C1}">
   <ds:schemaRefs>
     <ds:schemaRef ds:uri="http://schemas.microsoft.com/office/2006/metadata/contentType"/>
@@ -3883,22 +3936,4 @@
     <ds:schemaRef ds:uri="http://schemas.microsoft.com/internal/obd"/>
   </ds:schemaRefs>
 </ds:datastoreItem>
-</file>
-
-<file path=customXml/itemProps2.xml><?xml version="1.0" encoding="utf-8"?>
-<ds:datastoreItem xmlns:ds="http://schemas.openxmlformats.org/officeDocument/2006/customXml" ds:itemID="{1F203D5F-FF77-45BF-9727-5429B6F41A7D}">
-  <ds:schemaRefs>
-    <ds:schemaRef ds:uri="http://schemas.microsoft.com/sharepoint/v3/contenttype/forms"/>
-  </ds:schemaRefs>
-</ds:datastoreItem>
-</file>
-
-<file path=customXml/itemProps3.xml><?xml version="1.0" encoding="utf-8"?>
-<ds:datastoreItem xmlns:ds="http://schemas.openxmlformats.org/officeDocument/2006/customXml" ds:itemID="{0EAD815F-B2F8-422F-9315-93019FF4975D}">
-  <ds:schemaRefs>
-    <ds:schemaRef ds:uri="http://schemas.microsoft.com/office/2006/metadata/properties"/>
-    <ds:schemaRef ds:uri="http://schemas.microsoft.com/office/infopath/2007/PartnerControls"/>
-    <ds:schemaRef ds:uri="http://schemas.microsoft.com/sharepoint/v3"/>
-  </ds:schemaRefs>
-</ds:datastoreItem>
 </file>
</xml_diff>